<commit_message>
added Scenemanager class added additional enemy spawn added enemy bullet collision when enemy bullet hits player, switch to end game scene. updated production notes
</commit_message>
<xml_diff>
--- a/Production Notes.docx
+++ b/Production Notes.docx
@@ -116,7 +116,13 @@
     </w:p>
     <w:p>
       <w:r>
-        <w:t>2/15/13</w:t>
+        <w:t>2/</w:t>
+      </w:r>
+      <w:r>
+        <w:t>21</w:t>
+      </w:r>
+      <w:r>
+        <w:t>/13</w:t>
       </w:r>
     </w:p>
     <w:p>
@@ -152,10 +158,54 @@
       </w:r>
     </w:p>
     <w:p>
+      <w:r>
+        <w:t>2/22/13</w:t>
+      </w:r>
+    </w:p>
+    <w:p>
+      <w:r>
+        <w:tab/>
+      </w:r>
+      <w:r>
+        <w:rPr>
+          <w:color w:val="FF0000"/>
+        </w:rPr>
+        <w:t>Jonathan and Isidro not present</w:t>
+      </w:r>
+    </w:p>
+    <w:p>
+      <w:r>
+        <w:tab/>
+      </w:r>
+      <w:r>
+        <w:t>Enemy bullet collision</w:t>
+      </w:r>
+    </w:p>
+    <w:p>
+      <w:r>
+        <w:tab/>
+      </w:r>
+      <w:r>
+        <w:t>Game Over screen</w:t>
+      </w:r>
+    </w:p>
+    <w:p>
+      <w:r>
+        <w:tab/>
+      </w:r>
+      <w:r>
+        <w:t>If you get hit you can lose game.</w:t>
+      </w:r>
+    </w:p>
+    <w:p>
+      <w:r>
+        <w:lastRenderedPageBreak/>
+        <w:tab/>
+        <w:t>Scene Manager class</w:t>
+      </w:r>
       <w:bookmarkStart w:id="0" w:name="_GoBack"/>
       <w:bookmarkEnd w:id="0"/>
     </w:p>
-    <w:p/>
     <w:p/>
     <w:p/>
     <w:p/>

</xml_diff>

<commit_message>
Added Mirror baller enemy (second tank type enemy)
</commit_message>
<xml_diff>
--- a/Production Notes.docx
+++ b/Production Notes.docx
@@ -431,15 +431,43 @@
         <w:tab/>
         <w:t>Player mode switch between Gunner and Plane mode</w:t>
       </w:r>
+    </w:p>
+    <w:p>
+      <w:r>
+        <w:tab/>
+      </w:r>
+    </w:p>
+    <w:p>
+      <w:r>
+        <w:t>3/15/13</w:t>
+      </w:r>
+    </w:p>
+    <w:p>
+      <w:r>
+        <w:tab/>
+        <w:t>Player to enemy collisions</w:t>
+      </w:r>
+    </w:p>
+    <w:p>
+      <w:r>
+        <w:tab/>
+        <w:t>Balance changes</w:t>
+      </w:r>
+    </w:p>
+    <w:p>
+      <w:r>
+        <w:tab/>
+        <w:t>Clean code</w:t>
+      </w:r>
+    </w:p>
+    <w:p>
+      <w:r>
+        <w:tab/>
+        <w:t>Everything is now statically linked</w:t>
+      </w:r>
       <w:bookmarkStart w:id="0" w:name="_GoBack"/>
       <w:bookmarkEnd w:id="0"/>
     </w:p>
-    <w:p>
-      <w:r>
-        <w:tab/>
-      </w:r>
-    </w:p>
-    <w:p/>
     <w:p/>
     <w:p/>
     <w:p/>

</xml_diff>